<commit_message>
data assessment and vsd
</commit_message>
<xml_diff>
--- a/Assessment 1/Data_Assessment_v0.1.docx
+++ b/Assessment 1/Data_Assessment_v0.1.docx
@@ -27,7 +27,6 @@
         </w:rPr>
         <w:t xml:space="preserve">Central Information System – </w:t>
       </w:r>
-      <w:proofErr w:type="spellStart"/>
       <w:r>
         <w:rPr>
           <w:rFonts w:eastAsia="Times New Roman" w:cstheme="minorHAnsi"/>
@@ -38,9 +37,21 @@
           <w:szCs w:val="36"/>
           <w:u w:val="single"/>
         </w:rPr>
-        <w:t>Zekelman</w:t>
-      </w:r>
-      <w:proofErr w:type="spellEnd"/>
+        <w:t>Zekelman School of IT</w:t>
+      </w:r>
+    </w:p>
+    <w:p>
+      <w:pPr>
+        <w:jc w:val="center"/>
+        <w:rPr>
+          <w:rFonts w:cstheme="minorHAnsi"/>
+          <w:b/>
+          <w:bCs/>
+          <w:sz w:val="36"/>
+          <w:szCs w:val="36"/>
+          <w:u w:val="single"/>
+        </w:rPr>
+      </w:pPr>
       <w:r>
         <w:rPr>
           <w:rFonts w:eastAsia="Times New Roman" w:cstheme="minorHAnsi"/>
@@ -51,31 +62,6 @@
           <w:szCs w:val="36"/>
           <w:u w:val="single"/>
         </w:rPr>
-        <w:t xml:space="preserve"> School of IT</w:t>
-      </w:r>
-    </w:p>
-    <w:p>
-      <w:pPr>
-        <w:jc w:val="center"/>
-        <w:rPr>
-          <w:rFonts w:cstheme="minorHAnsi"/>
-          <w:b/>
-          <w:bCs/>
-          <w:sz w:val="36"/>
-          <w:szCs w:val="36"/>
-          <w:u w:val="single"/>
-        </w:rPr>
-      </w:pPr>
-      <w:r>
-        <w:rPr>
-          <w:rFonts w:eastAsia="Times New Roman" w:cstheme="minorHAnsi"/>
-          <w:b/>
-          <w:bCs/>
-          <w:color w:val="000000"/>
-          <w:sz w:val="36"/>
-          <w:szCs w:val="36"/>
-          <w:u w:val="single"/>
-        </w:rPr>
         <w:t>(Data Analytics for Business)</w:t>
       </w:r>
     </w:p>
@@ -174,25 +160,31 @@
           <w:sz w:val="24"/>
           <w:szCs w:val="24"/>
         </w:rPr>
-        <w:t xml:space="preserve">The dataset is broken down into seven different tables, each with a unique ID to </w:t>
-      </w:r>
-      <w:proofErr w:type="gramStart"/>
-      <w:r>
-        <w:rPr>
-          <w:rFonts w:cstheme="minorHAnsi"/>
-          <w:sz w:val="24"/>
-          <w:szCs w:val="24"/>
-        </w:rPr>
-        <w:t>identify</w:t>
-      </w:r>
-      <w:proofErr w:type="gramEnd"/>
-      <w:r>
-        <w:rPr>
-          <w:rFonts w:cstheme="minorHAnsi"/>
-          <w:sz w:val="24"/>
-          <w:szCs w:val="24"/>
-        </w:rPr>
-        <w:t xml:space="preserve"> and join them</w:t>
+        <w:t xml:space="preserve">Initial data is pushed into a Raw_data table which acts as a landing zone for Survey data sheets, next the data is pushed into a Base_Survey_data table where column names are given along with correct Data types. </w:t>
+      </w:r>
+      <w:r>
+        <w:rPr>
+          <w:rFonts w:cstheme="minorHAnsi"/>
+          <w:sz w:val="24"/>
+          <w:szCs w:val="24"/>
+        </w:rPr>
+        <w:t xml:space="preserve">The dataset is </w:t>
+      </w:r>
+      <w:r>
+        <w:rPr>
+          <w:rFonts w:cstheme="minorHAnsi"/>
+          <w:sz w:val="24"/>
+          <w:szCs w:val="24"/>
+        </w:rPr>
+        <w:t xml:space="preserve">further </w:t>
+      </w:r>
+      <w:r>
+        <w:rPr>
+          <w:rFonts w:cstheme="minorHAnsi"/>
+          <w:sz w:val="24"/>
+          <w:szCs w:val="24"/>
+        </w:rPr>
+        <w:t>broken down into seven different tables, each with a unique ID to identify and join them</w:t>
       </w:r>
       <w:r>
         <w:rPr>
@@ -502,10 +494,7 @@
           <w:szCs w:val="30"/>
         </w:rPr>
       </w:pPr>
-    </w:p>
-    <w:p>
-      <w:pPr>
-        <w:jc w:val="both"/>
+      <w:r>
         <w:rPr>
           <w:rFonts w:cstheme="minorHAnsi"/>
           <w:b/>
@@ -513,7 +502,9 @@
           <w:sz w:val="30"/>
           <w:szCs w:val="30"/>
         </w:rPr>
-      </w:pPr>
+        <w:lastRenderedPageBreak/>
+        <w:t xml:space="preserve">Data Collection and </w:t>
+      </w:r>
       <w:r>
         <w:rPr>
           <w:rFonts w:cstheme="minorHAnsi"/>
@@ -522,8 +513,7 @@
           <w:sz w:val="30"/>
           <w:szCs w:val="30"/>
         </w:rPr>
-        <w:lastRenderedPageBreak/>
-        <w:t xml:space="preserve">Data Collection and </w:t>
+        <w:t xml:space="preserve">Pre-Processing </w:t>
       </w:r>
       <w:r>
         <w:rPr>
@@ -533,9 +523,30 @@
           <w:sz w:val="30"/>
           <w:szCs w:val="30"/>
         </w:rPr>
-        <w:t xml:space="preserve">Pre-Processing </w:t>
-      </w:r>
-      <w:r>
+        <w:t>– Python work</w:t>
+      </w:r>
+    </w:p>
+    <w:p>
+      <w:pPr>
+        <w:jc w:val="both"/>
+        <w:rPr>
+          <w:rFonts w:cstheme="minorHAnsi"/>
+          <w:sz w:val="24"/>
+          <w:szCs w:val="24"/>
+        </w:rPr>
+      </w:pPr>
+      <w:r>
+        <w:rPr>
+          <w:rFonts w:cstheme="minorHAnsi"/>
+          <w:sz w:val="24"/>
+          <w:szCs w:val="24"/>
+        </w:rPr>
+        <w:t>Harshil and Jayaraj</w:t>
+      </w:r>
+    </w:p>
+    <w:p>
+      <w:pPr>
+        <w:jc w:val="both"/>
         <w:rPr>
           <w:rFonts w:cstheme="minorHAnsi"/>
           <w:b/>
@@ -543,50 +554,8 @@
           <w:sz w:val="30"/>
           <w:szCs w:val="30"/>
         </w:rPr>
-        <w:t>– Python work</w:t>
-      </w:r>
-    </w:p>
-    <w:p>
-      <w:pPr>
-        <w:jc w:val="both"/>
-        <w:rPr>
-          <w:rFonts w:cstheme="minorHAnsi"/>
-          <w:sz w:val="24"/>
-          <w:szCs w:val="24"/>
-        </w:rPr>
-      </w:pPr>
-      <w:proofErr w:type="spellStart"/>
-      <w:r>
-        <w:rPr>
-          <w:rFonts w:cstheme="minorHAnsi"/>
-          <w:sz w:val="24"/>
-          <w:szCs w:val="24"/>
-        </w:rPr>
-        <w:t>Harshil</w:t>
-      </w:r>
-      <w:proofErr w:type="spellEnd"/>
-      <w:r>
-        <w:rPr>
-          <w:rFonts w:cstheme="minorHAnsi"/>
-          <w:sz w:val="24"/>
-          <w:szCs w:val="24"/>
-        </w:rPr>
-        <w:t xml:space="preserve"> and </w:t>
-      </w:r>
-      <w:proofErr w:type="spellStart"/>
-      <w:r>
-        <w:rPr>
-          <w:rFonts w:cstheme="minorHAnsi"/>
-          <w:sz w:val="24"/>
-          <w:szCs w:val="24"/>
-        </w:rPr>
-        <w:t>Jayaraj</w:t>
-      </w:r>
-      <w:proofErr w:type="spellEnd"/>
-    </w:p>
-    <w:p>
-      <w:pPr>
-        <w:jc w:val="both"/>
+      </w:pPr>
+      <w:r>
         <w:rPr>
           <w:rFonts w:cstheme="minorHAnsi"/>
           <w:b/>
@@ -594,8 +563,30 @@
           <w:sz w:val="30"/>
           <w:szCs w:val="30"/>
         </w:rPr>
-      </w:pPr>
-      <w:r>
+        <w:t xml:space="preserve">Ethical principles </w:t>
+      </w:r>
+    </w:p>
+    <w:p>
+      <w:pPr>
+        <w:jc w:val="both"/>
+        <w:rPr>
+          <w:rFonts w:cstheme="minorHAnsi"/>
+          <w:sz w:val="24"/>
+          <w:szCs w:val="24"/>
+        </w:rPr>
+      </w:pPr>
+      <w:r>
+        <w:rPr>
+          <w:rFonts w:cstheme="minorHAnsi"/>
+          <w:sz w:val="24"/>
+          <w:szCs w:val="24"/>
+        </w:rPr>
+        <w:t>Rajvi</w:t>
+      </w:r>
+    </w:p>
+    <w:p>
+      <w:pPr>
+        <w:jc w:val="both"/>
         <w:rPr>
           <w:rFonts w:cstheme="minorHAnsi"/>
           <w:b/>
@@ -603,32 +594,8 @@
           <w:sz w:val="30"/>
           <w:szCs w:val="30"/>
         </w:rPr>
-        <w:t xml:space="preserve">Ethical principles </w:t>
-      </w:r>
-    </w:p>
-    <w:p>
-      <w:pPr>
-        <w:jc w:val="both"/>
-        <w:rPr>
-          <w:rFonts w:cstheme="minorHAnsi"/>
-          <w:sz w:val="24"/>
-          <w:szCs w:val="24"/>
-        </w:rPr>
-      </w:pPr>
-      <w:proofErr w:type="spellStart"/>
-      <w:r>
-        <w:rPr>
-          <w:rFonts w:cstheme="minorHAnsi"/>
-          <w:sz w:val="24"/>
-          <w:szCs w:val="24"/>
-        </w:rPr>
-        <w:t>Rajvi</w:t>
-      </w:r>
-      <w:proofErr w:type="spellEnd"/>
-    </w:p>
-    <w:p>
-      <w:pPr>
-        <w:jc w:val="both"/>
+      </w:pPr>
+      <w:r>
         <w:rPr>
           <w:rFonts w:cstheme="minorHAnsi"/>
           <w:b/>
@@ -636,7 +603,8 @@
           <w:sz w:val="30"/>
           <w:szCs w:val="30"/>
         </w:rPr>
-      </w:pPr>
+        <w:t>Method</w:t>
+      </w:r>
       <w:r>
         <w:rPr>
           <w:rFonts w:cstheme="minorHAnsi"/>
@@ -645,9 +613,174 @@
           <w:sz w:val="30"/>
           <w:szCs w:val="30"/>
         </w:rPr>
-        <w:t>Method</w:t>
-      </w:r>
-      <w:r>
+        <w:t xml:space="preserve"> and Solution</w:t>
+      </w:r>
+    </w:p>
+    <w:p>
+      <w:pPr>
+        <w:jc w:val="both"/>
+        <w:rPr>
+          <w:rFonts w:cstheme="minorHAnsi"/>
+          <w:sz w:val="24"/>
+          <w:szCs w:val="24"/>
+        </w:rPr>
+      </w:pPr>
+      <w:r>
+        <w:rPr>
+          <w:rFonts w:cstheme="minorHAnsi"/>
+          <w:sz w:val="24"/>
+          <w:szCs w:val="24"/>
+        </w:rPr>
+        <w:t xml:space="preserve">Google Big Query will act as the Database (views) for the data to be stored, there will be connections between Google Drive (act as passage for data), Google Colab (for Python and ML work) </w:t>
+      </w:r>
+      <w:r>
+        <w:rPr>
+          <w:rFonts w:cstheme="minorHAnsi"/>
+          <w:sz w:val="24"/>
+          <w:szCs w:val="24"/>
+        </w:rPr>
+        <w:t xml:space="preserve">and Tableau Visualization. Flow </w:t>
+      </w:r>
+      <w:r>
+        <w:rPr>
+          <w:rFonts w:cstheme="minorHAnsi"/>
+          <w:sz w:val="24"/>
+          <w:szCs w:val="24"/>
+        </w:rPr>
+        <w:t>of data</w:t>
+      </w:r>
+      <w:r>
+        <w:rPr>
+          <w:rFonts w:cstheme="minorHAnsi"/>
+          <w:sz w:val="24"/>
+          <w:szCs w:val="24"/>
+        </w:rPr>
+        <w:t xml:space="preserve"> is single or both ways depending upon the use and phase in </w:t>
+      </w:r>
+      <w:r>
+        <w:rPr>
+          <w:rFonts w:cstheme="minorHAnsi"/>
+          <w:sz w:val="24"/>
+          <w:szCs w:val="24"/>
+        </w:rPr>
+        <w:t>progress.</w:t>
+      </w:r>
+      <w:r>
+        <w:rPr>
+          <w:rFonts w:cstheme="minorHAnsi"/>
+          <w:sz w:val="24"/>
+          <w:szCs w:val="24"/>
+        </w:rPr>
+        <w:t xml:space="preserve"> </w:t>
+      </w:r>
+    </w:p>
+    <w:p>
+      <w:pPr>
+        <w:jc w:val="center"/>
+        <w:rPr>
+          <w:rFonts w:cstheme="minorHAnsi"/>
+          <w:sz w:val="24"/>
+          <w:szCs w:val="24"/>
+        </w:rPr>
+      </w:pPr>
+      <w:r>
+        <w:rPr>
+          <w:rFonts w:cstheme="minorHAnsi"/>
+          <w:sz w:val="24"/>
+          <w:szCs w:val="24"/>
+        </w:rPr>
+        <w:drawing>
+          <wp:inline distT="0" distB="0" distL="0" distR="0" wp14:anchorId="09DD8A5D" wp14:editId="6F4A858C">
+            <wp:extent cx="3548743" cy="2555250"/>
+            <wp:effectExtent l="0" t="0" r="0" b="0"/>
+            <wp:docPr id="1" name="Picture 1" descr="Diagram&#10;&#10;Description automatically generated"/>
+            <wp:cNvGraphicFramePr>
+              <a:graphicFrameLocks xmlns:a="http://schemas.openxmlformats.org/drawingml/2006/main" noChangeAspect="1"/>
+            </wp:cNvGraphicFramePr>
+            <a:graphic xmlns:a="http://schemas.openxmlformats.org/drawingml/2006/main">
+              <a:graphicData uri="http://schemas.openxmlformats.org/drawingml/2006/picture">
+                <pic:pic xmlns:pic="http://schemas.openxmlformats.org/drawingml/2006/picture">
+                  <pic:nvPicPr>
+                    <pic:cNvPr id="1" name="Picture 1" descr="Diagram&#10;&#10;Description automatically generated"/>
+                    <pic:cNvPicPr/>
+                  </pic:nvPicPr>
+                  <pic:blipFill>
+                    <a:blip r:embed="rId7"/>
+                    <a:stretch>
+                      <a:fillRect/>
+                    </a:stretch>
+                  </pic:blipFill>
+                  <pic:spPr>
+                    <a:xfrm>
+                      <a:off x="0" y="0"/>
+                      <a:ext cx="3572001" cy="2571997"/>
+                    </a:xfrm>
+                    <a:prstGeom prst="rect">
+                      <a:avLst/>
+                    </a:prstGeom>
+                  </pic:spPr>
+                </pic:pic>
+              </a:graphicData>
+            </a:graphic>
+          </wp:inline>
+        </w:drawing>
+      </w:r>
+    </w:p>
+    <w:p>
+      <w:pPr>
+        <w:jc w:val="center"/>
+        <w:rPr>
+          <w:rFonts w:cstheme="minorHAnsi"/>
+          <w:sz w:val="24"/>
+          <w:szCs w:val="24"/>
+        </w:rPr>
+      </w:pPr>
+      <w:r>
+        <w:rPr>
+          <w:rFonts w:cstheme="minorHAnsi"/>
+          <w:sz w:val="24"/>
+          <w:szCs w:val="24"/>
+        </w:rPr>
+        <w:drawing>
+          <wp:inline distT="0" distB="0" distL="0" distR="0" wp14:anchorId="0E496421" wp14:editId="2BC2F2BE">
+            <wp:extent cx="5943600" cy="1003300"/>
+            <wp:effectExtent l="0" t="0" r="0" b="6350"/>
+            <wp:docPr id="3" name="Picture 3" descr="A picture containing chart&#10;&#10;Description automatically generated"/>
+            <wp:cNvGraphicFramePr>
+              <a:graphicFrameLocks xmlns:a="http://schemas.openxmlformats.org/drawingml/2006/main" noChangeAspect="1"/>
+            </wp:cNvGraphicFramePr>
+            <a:graphic xmlns:a="http://schemas.openxmlformats.org/drawingml/2006/main">
+              <a:graphicData uri="http://schemas.openxmlformats.org/drawingml/2006/picture">
+                <pic:pic xmlns:pic="http://schemas.openxmlformats.org/drawingml/2006/picture">
+                  <pic:nvPicPr>
+                    <pic:cNvPr id="3" name="Picture 3" descr="A picture containing chart&#10;&#10;Description automatically generated"/>
+                    <pic:cNvPicPr/>
+                  </pic:nvPicPr>
+                  <pic:blipFill>
+                    <a:blip r:embed="rId8"/>
+                    <a:stretch>
+                      <a:fillRect/>
+                    </a:stretch>
+                  </pic:blipFill>
+                  <pic:spPr>
+                    <a:xfrm>
+                      <a:off x="0" y="0"/>
+                      <a:ext cx="5943600" cy="1003300"/>
+                    </a:xfrm>
+                    <a:prstGeom prst="rect">
+                      <a:avLst/>
+                    </a:prstGeom>
+                  </pic:spPr>
+                </pic:pic>
+              </a:graphicData>
+            </a:graphic>
+          </wp:inline>
+        </w:drawing>
+      </w:r>
+    </w:p>
+    <w:p>
+      <w:pPr>
+        <w:jc w:val="both"/>
         <w:rPr>
           <w:rFonts w:cstheme="minorHAnsi"/>
           <w:b/>
@@ -655,30 +788,8 @@
           <w:sz w:val="30"/>
           <w:szCs w:val="30"/>
         </w:rPr>
-        <w:t xml:space="preserve"> and Solution</w:t>
-      </w:r>
-    </w:p>
-    <w:p>
-      <w:pPr>
-        <w:jc w:val="both"/>
-        <w:rPr>
-          <w:rFonts w:cstheme="minorHAnsi"/>
-          <w:sz w:val="24"/>
-          <w:szCs w:val="24"/>
-        </w:rPr>
-      </w:pPr>
-      <w:r>
-        <w:rPr>
-          <w:rFonts w:cstheme="minorHAnsi"/>
-          <w:sz w:val="24"/>
-          <w:szCs w:val="24"/>
-        </w:rPr>
-        <w:t xml:space="preserve">Amit Sharma </w:t>
-      </w:r>
-    </w:p>
-    <w:p>
-      <w:pPr>
-        <w:jc w:val="both"/>
+      </w:pPr>
+      <w:r>
         <w:rPr>
           <w:rFonts w:cstheme="minorHAnsi"/>
           <w:b/>
@@ -686,26 +797,7 @@
           <w:sz w:val="30"/>
           <w:szCs w:val="30"/>
         </w:rPr>
-      </w:pPr>
-      <w:r>
-        <w:rPr>
-          <w:rFonts w:cstheme="minorHAnsi"/>
-          <w:b/>
-          <w:bCs/>
-          <w:sz w:val="30"/>
-          <w:szCs w:val="30"/>
-        </w:rPr>
-        <w:t>Database Breakdown</w:t>
-      </w:r>
-      <w:r>
-        <w:rPr>
-          <w:rFonts w:cstheme="minorHAnsi"/>
-          <w:b/>
-          <w:bCs/>
-          <w:sz w:val="30"/>
-          <w:szCs w:val="30"/>
-        </w:rPr>
-        <w:t xml:space="preserve"> – GCP cloud and SQL work</w:t>
+        <w:t>Future data needs and challenges</w:t>
       </w:r>
     </w:p>
     <w:p>
@@ -723,58 +815,8 @@
           <w:sz w:val="24"/>
           <w:szCs w:val="24"/>
         </w:rPr>
-        <w:t xml:space="preserve">Amit Sharma </w:t>
-      </w:r>
-    </w:p>
-    <w:p>
-      <w:pPr>
-        <w:jc w:val="both"/>
-        <w:rPr>
-          <w:rFonts w:cstheme="minorHAnsi"/>
-          <w:b/>
-          <w:bCs/>
-          <w:sz w:val="30"/>
-          <w:szCs w:val="30"/>
-        </w:rPr>
-      </w:pPr>
-      <w:r>
-        <w:rPr>
-          <w:rFonts w:cstheme="minorHAnsi"/>
-          <w:b/>
-          <w:bCs/>
-          <w:sz w:val="30"/>
-          <w:szCs w:val="30"/>
-        </w:rPr>
-        <w:t>Future data needs and challenges</w:t>
-      </w:r>
-    </w:p>
-    <w:p>
-      <w:pPr>
-        <w:jc w:val="both"/>
-        <w:rPr>
-          <w:rFonts w:cstheme="minorHAnsi"/>
-          <w:sz w:val="24"/>
-          <w:szCs w:val="24"/>
-        </w:rPr>
-      </w:pPr>
-      <w:r>
-        <w:rPr>
-          <w:rFonts w:cstheme="minorHAnsi"/>
-          <w:sz w:val="24"/>
-          <w:szCs w:val="24"/>
-        </w:rPr>
-        <w:t xml:space="preserve">Will </w:t>
-      </w:r>
-      <w:proofErr w:type="gramStart"/>
-      <w:r>
-        <w:rPr>
-          <w:rFonts w:cstheme="minorHAnsi"/>
-          <w:sz w:val="24"/>
-          <w:szCs w:val="24"/>
-        </w:rPr>
-        <w:t>discuss</w:t>
-      </w:r>
-      <w:proofErr w:type="gramEnd"/>
+        <w:t>Will discuss</w:t>
+      </w:r>
     </w:p>
     <w:p>
       <w:pPr>
@@ -860,6 +902,7 @@
           <w:sz w:val="24"/>
           <w:szCs w:val="24"/>
         </w:rPr>
+        <w:lastRenderedPageBreak/>
         <w:t>Tableau</w:t>
       </w:r>
       <w:r>
@@ -870,7 +913,7 @@
         </w:rPr>
         <w:t xml:space="preserve">: </w:t>
       </w:r>
-      <w:hyperlink r:id="rId7" w:history="1">
+      <w:hyperlink r:id="rId9" w:history="1">
         <w:r>
           <w:rPr>
             <w:rStyle w:val="Hyperlink"/>
@@ -890,7 +933,7 @@
         </w:rPr>
         <w:t xml:space="preserve">, </w:t>
       </w:r>
-      <w:hyperlink r:id="rId8" w:history="1">
+      <w:hyperlink r:id="rId10" w:history="1">
         <w:r>
           <w:rPr>
             <w:rStyle w:val="Hyperlink"/>
@@ -910,8 +953,7 @@
         </w:rPr>
         <w:t xml:space="preserve">, </w:t>
       </w:r>
-      <w:hyperlink r:id="rId9" w:history="1">
-        <w:proofErr w:type="spellStart"/>
+      <w:hyperlink r:id="rId11" w:history="1">
         <w:r>
           <w:rPr>
             <w:rStyle w:val="Hyperlink"/>
@@ -921,7 +963,6 @@
           </w:rPr>
           <w:t>Datacamp</w:t>
         </w:r>
-        <w:proofErr w:type="spellEnd"/>
       </w:hyperlink>
       <w:r>
         <w:rPr>
@@ -975,7 +1016,7 @@
         </w:rPr>
         <w:t xml:space="preserve">: </w:t>
       </w:r>
-      <w:hyperlink r:id="rId10" w:history="1">
+      <w:hyperlink r:id="rId12" w:history="1">
         <w:r>
           <w:rPr>
             <w:rStyle w:val="Hyperlink"/>
@@ -995,7 +1036,7 @@
         </w:rPr>
         <w:t xml:space="preserve">, </w:t>
       </w:r>
-      <w:hyperlink r:id="rId11" w:history="1">
+      <w:hyperlink r:id="rId13" w:history="1">
         <w:r>
           <w:rPr>
             <w:rStyle w:val="Hyperlink"/>
@@ -1015,7 +1056,7 @@
         </w:rPr>
         <w:t xml:space="preserve">, </w:t>
       </w:r>
-      <w:hyperlink r:id="rId12" w:history="1">
+      <w:hyperlink r:id="rId14" w:history="1">
         <w:r>
           <w:rPr>
             <w:rStyle w:val="Hyperlink"/>
@@ -1035,7 +1076,7 @@
         </w:rPr>
         <w:t xml:space="preserve">, </w:t>
       </w:r>
-      <w:hyperlink r:id="rId13" w:history="1">
+      <w:hyperlink r:id="rId15" w:history="1">
         <w:r>
           <w:rPr>
             <w:rStyle w:val="Hyperlink"/>
@@ -1043,19 +1084,8 @@
             <w:sz w:val="24"/>
             <w:szCs w:val="24"/>
           </w:rPr>
-          <w:t xml:space="preserve">NLP - </w:t>
+          <w:t>NLP - Datacamp</w:t>
         </w:r>
-        <w:proofErr w:type="spellStart"/>
-        <w:r>
-          <w:rPr>
-            <w:rStyle w:val="Hyperlink"/>
-            <w:rFonts w:cstheme="minorHAnsi"/>
-            <w:sz w:val="24"/>
-            <w:szCs w:val="24"/>
-          </w:rPr>
-          <w:t>Datacamp</w:t>
-        </w:r>
-        <w:proofErr w:type="spellEnd"/>
       </w:hyperlink>
     </w:p>
     <w:p>
@@ -1230,7 +1260,7 @@
       </w:pPr>
     </w:p>
     <w:sectPr>
-      <w:footerReference w:type="default" r:id="rId14"/>
+      <w:footerReference w:type="default" r:id="rId16"/>
       <w:pgSz w:w="12240" w:h="15840"/>
       <w:pgMar w:top="1440" w:right="1440" w:bottom="1440" w:left="1440" w:header="720" w:footer="720" w:gutter="0"/>
       <w:pgBorders w:offsetFrom="page">
@@ -1294,37 +1324,8 @@
       <w:jc w:val="center"/>
     </w:pPr>
     <w:r>
-      <w:t xml:space="preserve">Amit Sharma            Suhail Ahmed            </w:t>
+      <w:t>Amit Sharma            Suhail Ahmed            Rajvi Mehta            Harshil Patel            Jayraj Radadiya</w:t>
     </w:r>
-    <w:proofErr w:type="spellStart"/>
-    <w:r>
-      <w:t>Rajvi</w:t>
-    </w:r>
-    <w:proofErr w:type="spellEnd"/>
-    <w:r>
-      <w:t xml:space="preserve"> Mehta            </w:t>
-    </w:r>
-    <w:proofErr w:type="spellStart"/>
-    <w:r>
-      <w:t>Harshil</w:t>
-    </w:r>
-    <w:proofErr w:type="spellEnd"/>
-    <w:r>
-      <w:t xml:space="preserve"> Patel            </w:t>
-    </w:r>
-    <w:proofErr w:type="spellStart"/>
-    <w:r>
-      <w:t>Jayraj</w:t>
-    </w:r>
-    <w:proofErr w:type="spellEnd"/>
-    <w:r>
-      <w:t xml:space="preserve"> </w:t>
-    </w:r>
-    <w:proofErr w:type="spellStart"/>
-    <w:r>
-      <w:t>Radadiya</w:t>
-    </w:r>
-    <w:proofErr w:type="spellEnd"/>
   </w:p>
   <w:p>
     <w:pPr>

</xml_diff>